<commit_message>
Minor Capstone Paper Updates
Added title page, acknowledgements, and reference sections
</commit_message>
<xml_diff>
--- a/Capstone Paper.docx
+++ b/Capstone Paper.docx
@@ -2,6 +2,286 @@
 <file path=word/document.xml><?xml version="1.0" encoding="utf-8"?>
 <w:document xmlns:mc="http://schemas.openxmlformats.org/markup-compatibility/2006" xmlns:o="urn:schemas-microsoft-com:office:office" xmlns:r="http://schemas.openxmlformats.org/officeDocument/2006/relationships" xmlns:m="http://schemas.openxmlformats.org/officeDocument/2006/math" xmlns:v="urn:schemas-microsoft-com:vml" xmlns:wp="http://schemas.openxmlformats.org/drawingml/2006/wordprocessingDrawing" xmlns:w10="urn:schemas-microsoft-com:office:word" xmlns:w="http://schemas.openxmlformats.org/wordprocessingml/2006/main" xmlns:wne="http://schemas.microsoft.com/office/word/2006/wordml" xmlns:sl="http://schemas.openxmlformats.org/schemaLibrary/2006/main" xmlns:a="http://schemas.openxmlformats.org/drawingml/2006/main" xmlns:pic="http://schemas.openxmlformats.org/drawingml/2006/picture" xmlns:c="http://schemas.openxmlformats.org/drawingml/2006/chart" xmlns:lc="http://schemas.openxmlformats.org/drawingml/2006/lockedCanvas" xmlns:dgm="http://schemas.openxmlformats.org/drawingml/2006/diagram" xmlns:wps="http://schemas.microsoft.com/office/word/2010/wordprocessingShape" xmlns:wpg="http://schemas.microsoft.com/office/word/2010/wordprocessingGroup" xmlns:w14="http://schemas.microsoft.com/office/word/2010/wordml" xmlns:w15="http://schemas.microsoft.com/office/word/2012/wordml">
   <w:body>
+    <w:p>
+      <w:pPr>
+        <w:spacing w:line="480" w:lineRule="auto"/>
+        <w:jc w:val="center"/>
+        <w:rPr>
+          <w:rFonts w:ascii="Times New Roman" w:cs="Times New Roman" w:eastAsia="Times New Roman" w:hAnsi="Times New Roman"/>
+          <w:sz w:val="24"/>
+          <w:szCs w:val="24"/>
+        </w:rPr>
+      </w:pPr>
+      <w:r>
+        <w:rPr>
+          <w:rtl w:val="0"/>
+        </w:rPr>
+      </w:r>
+    </w:p>
+    <w:p>
+      <w:pPr>
+        <w:spacing w:line="480" w:lineRule="auto"/>
+        <w:jc w:val="center"/>
+        <w:rPr>
+          <w:rFonts w:ascii="Times New Roman" w:cs="Times New Roman" w:eastAsia="Times New Roman" w:hAnsi="Times New Roman"/>
+          <w:sz w:val="24"/>
+          <w:szCs w:val="24"/>
+        </w:rPr>
+      </w:pPr>
+      <w:r>
+        <w:rPr>
+          <w:rtl w:val="0"/>
+        </w:rPr>
+      </w:r>
+    </w:p>
+    <w:p>
+      <w:pPr>
+        <w:spacing w:line="480" w:lineRule="auto"/>
+        <w:jc w:val="center"/>
+        <w:rPr>
+          <w:rFonts w:ascii="Times New Roman" w:cs="Times New Roman" w:eastAsia="Times New Roman" w:hAnsi="Times New Roman"/>
+          <w:sz w:val="24"/>
+          <w:szCs w:val="24"/>
+        </w:rPr>
+      </w:pPr>
+      <w:r>
+        <w:rPr>
+          <w:rtl w:val="0"/>
+        </w:rPr>
+      </w:r>
+    </w:p>
+    <w:p>
+      <w:pPr>
+        <w:spacing w:line="480" w:lineRule="auto"/>
+        <w:jc w:val="center"/>
+        <w:rPr>
+          <w:rFonts w:ascii="Times New Roman" w:cs="Times New Roman" w:eastAsia="Times New Roman" w:hAnsi="Times New Roman"/>
+          <w:sz w:val="24"/>
+          <w:szCs w:val="24"/>
+        </w:rPr>
+      </w:pPr>
+      <w:r>
+        <w:rPr>
+          <w:rtl w:val="0"/>
+        </w:rPr>
+      </w:r>
+    </w:p>
+    <w:p>
+      <w:pPr>
+        <w:spacing w:line="480" w:lineRule="auto"/>
+        <w:jc w:val="center"/>
+        <w:rPr>
+          <w:rFonts w:ascii="Times New Roman" w:cs="Times New Roman" w:eastAsia="Times New Roman" w:hAnsi="Times New Roman"/>
+          <w:b w:val="1"/>
+          <w:sz w:val="24"/>
+          <w:szCs w:val="24"/>
+        </w:rPr>
+      </w:pPr>
+      <w:r>
+        <w:rPr>
+          <w:rFonts w:ascii="Times New Roman" w:cs="Times New Roman" w:eastAsia="Times New Roman" w:hAnsi="Times New Roman"/>
+          <w:b w:val="1"/>
+          <w:sz w:val="24"/>
+          <w:szCs w:val="24"/>
+          <w:rtl w:val="0"/>
+        </w:rPr>
+        <w:t xml:space="preserve">Effects of inheritance discrimination and spatial structures on cooperation within a social network</w:t>
+      </w:r>
+    </w:p>
+    <w:p>
+      <w:pPr>
+        <w:spacing w:line="480" w:lineRule="auto"/>
+        <w:jc w:val="left"/>
+        <w:rPr>
+          <w:rFonts w:ascii="Times New Roman" w:cs="Times New Roman" w:eastAsia="Times New Roman" w:hAnsi="Times New Roman"/>
+          <w:b w:val="1"/>
+          <w:sz w:val="24"/>
+          <w:szCs w:val="24"/>
+        </w:rPr>
+      </w:pPr>
+      <w:r>
+        <w:rPr>
+          <w:rtl w:val="0"/>
+        </w:rPr>
+      </w:r>
+    </w:p>
+    <w:p>
+      <w:pPr>
+        <w:spacing w:line="480" w:lineRule="auto"/>
+        <w:jc w:val="center"/>
+        <w:rPr>
+          <w:rFonts w:ascii="Times New Roman" w:cs="Times New Roman" w:eastAsia="Times New Roman" w:hAnsi="Times New Roman"/>
+          <w:sz w:val="24"/>
+          <w:szCs w:val="24"/>
+          <w:vertAlign w:val="superscript"/>
+        </w:rPr>
+      </w:pPr>
+      <w:r>
+        <w:rPr>
+          <w:rFonts w:ascii="Times New Roman" w:cs="Times New Roman" w:eastAsia="Times New Roman" w:hAnsi="Times New Roman"/>
+          <w:sz w:val="24"/>
+          <w:szCs w:val="24"/>
+          <w:rtl w:val="0"/>
+        </w:rPr>
+        <w:t xml:space="preserve">Jonah Hubert</w:t>
+      </w:r>
+      <w:r>
+        <w:rPr>
+          <w:rFonts w:ascii="Times New Roman" w:cs="Times New Roman" w:eastAsia="Times New Roman" w:hAnsi="Times New Roman"/>
+          <w:sz w:val="24"/>
+          <w:szCs w:val="24"/>
+          <w:vertAlign w:val="superscript"/>
+          <w:rtl w:val="0"/>
+        </w:rPr>
+        <w:t xml:space="preserve">1</w:t>
+      </w:r>
+      <w:r>
+        <w:rPr>
+          <w:rFonts w:ascii="Times New Roman" w:cs="Times New Roman" w:eastAsia="Times New Roman" w:hAnsi="Times New Roman"/>
+          <w:sz w:val="24"/>
+          <w:szCs w:val="24"/>
+          <w:rtl w:val="0"/>
+        </w:rPr>
+        <w:t xml:space="preserve">, Jeremy Van Cleve</w:t>
+      </w:r>
+      <w:r>
+        <w:rPr>
+          <w:rFonts w:ascii="Times New Roman" w:cs="Times New Roman" w:eastAsia="Times New Roman" w:hAnsi="Times New Roman"/>
+          <w:sz w:val="24"/>
+          <w:szCs w:val="24"/>
+          <w:vertAlign w:val="superscript"/>
+          <w:rtl w:val="0"/>
+        </w:rPr>
+        <w:t xml:space="preserve">2</w:t>
+      </w:r>
+    </w:p>
+    <w:p>
+      <w:pPr>
+        <w:spacing w:line="480" w:lineRule="auto"/>
+        <w:jc w:val="center"/>
+        <w:rPr>
+          <w:rFonts w:ascii="Times New Roman" w:cs="Times New Roman" w:eastAsia="Times New Roman" w:hAnsi="Times New Roman"/>
+          <w:sz w:val="24"/>
+          <w:szCs w:val="24"/>
+          <w:vertAlign w:val="superscript"/>
+        </w:rPr>
+      </w:pPr>
+      <w:r>
+        <w:rPr>
+          <w:rFonts w:ascii="Times New Roman" w:cs="Times New Roman" w:eastAsia="Times New Roman" w:hAnsi="Times New Roman"/>
+          <w:sz w:val="24"/>
+          <w:szCs w:val="24"/>
+          <w:vertAlign w:val="superscript"/>
+          <w:rtl w:val="0"/>
+        </w:rPr>
+        <w:t xml:space="preserve">1</w:t>
+      </w:r>
+      <w:r>
+        <w:rPr>
+          <w:rFonts w:ascii="Times New Roman" w:cs="Times New Roman" w:eastAsia="Times New Roman" w:hAnsi="Times New Roman"/>
+          <w:sz w:val="24"/>
+          <w:szCs w:val="24"/>
+          <w:rtl w:val="0"/>
+        </w:rPr>
+        <w:t xml:space="preserve">Math, Science, Technology Center, Paul Laurence Dunbar High School</w:t>
+      </w:r>
+      <w:r>
+        <w:rPr>
+          <w:rtl w:val="0"/>
+        </w:rPr>
+      </w:r>
+    </w:p>
+    <w:p>
+      <w:pPr>
+        <w:spacing w:line="480" w:lineRule="auto"/>
+        <w:jc w:val="center"/>
+        <w:rPr>
+          <w:rFonts w:ascii="Times New Roman" w:cs="Times New Roman" w:eastAsia="Times New Roman" w:hAnsi="Times New Roman"/>
+          <w:sz w:val="24"/>
+          <w:szCs w:val="24"/>
+        </w:rPr>
+      </w:pPr>
+      <w:r>
+        <w:rPr>
+          <w:rFonts w:ascii="Times New Roman" w:cs="Times New Roman" w:eastAsia="Times New Roman" w:hAnsi="Times New Roman"/>
+          <w:sz w:val="24"/>
+          <w:szCs w:val="24"/>
+          <w:vertAlign w:val="superscript"/>
+          <w:rtl w:val="0"/>
+        </w:rPr>
+        <w:t xml:space="preserve">2</w:t>
+      </w:r>
+      <w:r>
+        <w:rPr>
+          <w:rFonts w:ascii="Times New Roman" w:cs="Times New Roman" w:eastAsia="Times New Roman" w:hAnsi="Times New Roman"/>
+          <w:sz w:val="24"/>
+          <w:szCs w:val="24"/>
+          <w:rtl w:val="0"/>
+        </w:rPr>
+        <w:t xml:space="preserve">Department of Biology, University of Kentucky</w:t>
+      </w:r>
+    </w:p>
+    <w:p>
+      <w:pPr>
+        <w:spacing w:line="480" w:lineRule="auto"/>
+        <w:jc w:val="center"/>
+        <w:rPr>
+          <w:rFonts w:ascii="Times New Roman" w:cs="Times New Roman" w:eastAsia="Times New Roman" w:hAnsi="Times New Roman"/>
+          <w:sz w:val="24"/>
+          <w:szCs w:val="24"/>
+        </w:rPr>
+      </w:pPr>
+      <w:r>
+        <w:rPr>
+          <w:rFonts w:ascii="Times New Roman" w:cs="Times New Roman" w:eastAsia="Times New Roman" w:hAnsi="Times New Roman"/>
+          <w:sz w:val="24"/>
+          <w:szCs w:val="24"/>
+          <w:rtl w:val="0"/>
+        </w:rPr>
+        <w:t xml:space="preserve">May 9, 2024</w:t>
+      </w:r>
+    </w:p>
+    <w:p>
+      <w:pPr>
+        <w:spacing w:line="480" w:lineRule="auto"/>
+        <w:jc w:val="both"/>
+        <w:rPr>
+          <w:rFonts w:ascii="Times New Roman" w:cs="Times New Roman" w:eastAsia="Times New Roman" w:hAnsi="Times New Roman"/>
+          <w:sz w:val="24"/>
+          <w:szCs w:val="24"/>
+        </w:rPr>
+      </w:pPr>
+      <w:r>
+        <w:br w:type="page"/>
+      </w:r>
+      <w:r>
+        <w:rPr>
+          <w:rtl w:val="0"/>
+        </w:rPr>
+      </w:r>
+    </w:p>
+    <w:p>
+      <w:pPr>
+        <w:spacing w:line="480" w:lineRule="auto"/>
+        <w:jc w:val="center"/>
+        <w:rPr>
+          <w:rFonts w:ascii="Times New Roman" w:cs="Times New Roman" w:eastAsia="Times New Roman" w:hAnsi="Times New Roman"/>
+          <w:b w:val="1"/>
+          <w:sz w:val="24"/>
+          <w:szCs w:val="24"/>
+        </w:rPr>
+      </w:pPr>
+      <w:r>
+        <w:rPr>
+          <w:rFonts w:ascii="Times New Roman" w:cs="Times New Roman" w:eastAsia="Times New Roman" w:hAnsi="Times New Roman"/>
+          <w:b w:val="1"/>
+          <w:sz w:val="24"/>
+          <w:szCs w:val="24"/>
+          <w:rtl w:val="0"/>
+        </w:rPr>
+        <w:t xml:space="preserve">Abstract</w:t>
+      </w:r>
+    </w:p>
     <w:p>
       <w:pPr>
         <w:spacing w:line="480" w:lineRule="auto"/>
@@ -2505,20 +2785,395 @@
       <w:pPr>
         <w:spacing w:line="480" w:lineRule="auto"/>
         <w:ind w:left="0" w:firstLine="0"/>
-        <w:rPr>
-          <w:rFonts w:ascii="Times New Roman" w:cs="Times New Roman" w:eastAsia="Times New Roman" w:hAnsi="Times New Roman"/>
-          <w:sz w:val="24"/>
-          <w:szCs w:val="24"/>
-        </w:rPr>
-      </w:pPr>
-      <w:r>
-        <w:rPr>
-          <w:rFonts w:ascii="Times New Roman" w:cs="Times New Roman" w:eastAsia="Times New Roman" w:hAnsi="Times New Roman"/>
-          <w:sz w:val="24"/>
-          <w:szCs w:val="24"/>
-          <w:rtl w:val="0"/>
-        </w:rPr>
-        <w:tab/>
+        <w:jc w:val="center"/>
+        <w:rPr>
+          <w:rFonts w:ascii="Times New Roman" w:cs="Times New Roman" w:eastAsia="Times New Roman" w:hAnsi="Times New Roman"/>
+          <w:b w:val="1"/>
+          <w:sz w:val="24"/>
+          <w:szCs w:val="24"/>
+        </w:rPr>
+      </w:pPr>
+      <w:r>
+        <w:rPr>
+          <w:rFonts w:ascii="Times New Roman" w:cs="Times New Roman" w:eastAsia="Times New Roman" w:hAnsi="Times New Roman"/>
+          <w:b w:val="1"/>
+          <w:sz w:val="24"/>
+          <w:szCs w:val="24"/>
+          <w:rtl w:val="0"/>
+        </w:rPr>
+        <w:t xml:space="preserve">Acknowledgments</w:t>
+      </w:r>
+    </w:p>
+    <w:p>
+      <w:pPr>
+        <w:spacing w:line="480" w:lineRule="auto"/>
+        <w:ind w:left="0" w:firstLine="0"/>
+        <w:rPr>
+          <w:rFonts w:ascii="Times New Roman" w:cs="Times New Roman" w:eastAsia="Times New Roman" w:hAnsi="Times New Roman"/>
+          <w:sz w:val="24"/>
+          <w:szCs w:val="24"/>
+        </w:rPr>
+      </w:pPr>
+      <w:r>
+        <w:rPr>
+          <w:rFonts w:ascii="Times New Roman" w:cs="Times New Roman" w:eastAsia="Times New Roman" w:hAnsi="Times New Roman"/>
+          <w:sz w:val="24"/>
+          <w:szCs w:val="24"/>
+          <w:rtl w:val="0"/>
+        </w:rPr>
+        <w:t xml:space="preserve">I would like to acknowledge Dr. Van Cleve for his mentorship and guidance throughout the course of this study. I would also like to thank Mrs. Elizabeth Pelphrey and Mrs. Karen Young of the Math, Science, Technology Center for their work to provide me with this opportunity. Finally, I would like to thank the University of Kentucky for allowing me access to their Wright Computing Cluster to generate my results.</w:t>
+      </w:r>
+    </w:p>
+    <w:p>
+      <w:pPr>
+        <w:spacing w:line="480" w:lineRule="auto"/>
+        <w:ind w:left="0" w:firstLine="0"/>
+        <w:rPr>
+          <w:rFonts w:ascii="Times New Roman" w:cs="Times New Roman" w:eastAsia="Times New Roman" w:hAnsi="Times New Roman"/>
+          <w:sz w:val="24"/>
+          <w:szCs w:val="24"/>
+        </w:rPr>
+      </w:pPr>
+      <w:r>
+        <w:br w:type="page"/>
+      </w:r>
+      <w:r>
+        <w:rPr>
+          <w:rtl w:val="0"/>
+        </w:rPr>
+      </w:r>
+    </w:p>
+    <w:p>
+      <w:pPr>
+        <w:spacing w:line="480" w:lineRule="auto"/>
+        <w:ind w:left="0" w:firstLine="0"/>
+        <w:jc w:val="center"/>
+        <w:rPr>
+          <w:rFonts w:ascii="Times New Roman" w:cs="Times New Roman" w:eastAsia="Times New Roman" w:hAnsi="Times New Roman"/>
+          <w:b w:val="1"/>
+          <w:sz w:val="24"/>
+          <w:szCs w:val="24"/>
+        </w:rPr>
+      </w:pPr>
+      <w:r>
+        <w:rPr>
+          <w:rFonts w:ascii="Times New Roman" w:cs="Times New Roman" w:eastAsia="Times New Roman" w:hAnsi="Times New Roman"/>
+          <w:b w:val="1"/>
+          <w:sz w:val="24"/>
+          <w:szCs w:val="24"/>
+          <w:rtl w:val="0"/>
+        </w:rPr>
+        <w:t xml:space="preserve">References</w:t>
+      </w:r>
+    </w:p>
+    <w:p>
+      <w:pPr>
+        <w:spacing w:line="480" w:lineRule="auto"/>
+        <w:ind w:left="720"/>
+        <w:rPr>
+          <w:rFonts w:ascii="Times New Roman" w:cs="Times New Roman" w:eastAsia="Times New Roman" w:hAnsi="Times New Roman"/>
+          <w:sz w:val="24"/>
+          <w:szCs w:val="24"/>
+        </w:rPr>
+      </w:pPr>
+      <w:r>
+        <w:rPr>
+          <w:rFonts w:ascii="Times New Roman" w:cs="Times New Roman" w:eastAsia="Times New Roman" w:hAnsi="Times New Roman"/>
+          <w:sz w:val="24"/>
+          <w:szCs w:val="24"/>
+          <w:rtl w:val="0"/>
+        </w:rPr>
+        <w:t xml:space="preserve">Akçay, E. (2018). Collapse and rescue of cooperation in evolving dynamic networks. </w:t>
+      </w:r>
+      <w:r>
+        <w:rPr>
+          <w:rFonts w:ascii="Times New Roman" w:cs="Times New Roman" w:eastAsia="Times New Roman" w:hAnsi="Times New Roman"/>
+          <w:i w:val="1"/>
+          <w:sz w:val="24"/>
+          <w:szCs w:val="24"/>
+          <w:rtl w:val="0"/>
+        </w:rPr>
+        <w:t xml:space="preserve">Nature Communications</w:t>
+      </w:r>
+      <w:r>
+        <w:rPr>
+          <w:rFonts w:ascii="Times New Roman" w:cs="Times New Roman" w:eastAsia="Times New Roman" w:hAnsi="Times New Roman"/>
+          <w:sz w:val="24"/>
+          <w:szCs w:val="24"/>
+          <w:rtl w:val="0"/>
+        </w:rPr>
+        <w:t xml:space="preserve">, </w:t>
+      </w:r>
+      <w:r>
+        <w:rPr>
+          <w:rFonts w:ascii="Times New Roman" w:cs="Times New Roman" w:eastAsia="Times New Roman" w:hAnsi="Times New Roman"/>
+          <w:i w:val="1"/>
+          <w:sz w:val="24"/>
+          <w:szCs w:val="24"/>
+          <w:rtl w:val="0"/>
+        </w:rPr>
+        <w:t xml:space="preserve">9</w:t>
+      </w:r>
+      <w:r>
+        <w:rPr>
+          <w:rFonts w:ascii="Times New Roman" w:cs="Times New Roman" w:eastAsia="Times New Roman" w:hAnsi="Times New Roman"/>
+          <w:sz w:val="24"/>
+          <w:szCs w:val="24"/>
+          <w:rtl w:val="0"/>
+        </w:rPr>
+        <w:t xml:space="preserve">(1). https://doi.org/10.1038/s41467-018-05130-7</w:t>
+      </w:r>
+    </w:p>
+    <w:p>
+      <w:pPr>
+        <w:spacing w:line="480" w:lineRule="auto"/>
+        <w:ind w:left="720"/>
+        <w:rPr>
+          <w:rFonts w:ascii="Times New Roman" w:cs="Times New Roman" w:eastAsia="Times New Roman" w:hAnsi="Times New Roman"/>
+          <w:sz w:val="24"/>
+          <w:szCs w:val="24"/>
+        </w:rPr>
+      </w:pPr>
+      <w:r>
+        <w:rPr>
+          <w:rFonts w:ascii="Times New Roman" w:cs="Times New Roman" w:eastAsia="Times New Roman" w:hAnsi="Times New Roman"/>
+          <w:sz w:val="24"/>
+          <w:szCs w:val="24"/>
+          <w:rtl w:val="0"/>
+        </w:rPr>
+        <w:t xml:space="preserve">Axelrod, R. (1984). </w:t>
+      </w:r>
+      <w:r>
+        <w:rPr>
+          <w:rFonts w:ascii="Times New Roman" w:cs="Times New Roman" w:eastAsia="Times New Roman" w:hAnsi="Times New Roman"/>
+          <w:i w:val="1"/>
+          <w:sz w:val="24"/>
+          <w:szCs w:val="24"/>
+          <w:rtl w:val="0"/>
+        </w:rPr>
+        <w:t xml:space="preserve">The Evolution of Cooperation</w:t>
+      </w:r>
+      <w:r>
+        <w:rPr>
+          <w:rFonts w:ascii="Times New Roman" w:cs="Times New Roman" w:eastAsia="Times New Roman" w:hAnsi="Times New Roman"/>
+          <w:sz w:val="24"/>
+          <w:szCs w:val="24"/>
+          <w:rtl w:val="0"/>
+        </w:rPr>
+        <w:t xml:space="preserve">. New York: Basic Books. https://ee.stanford.edu/~hellman/Breakthrough/book/pdfs/axelrod.pdf</w:t>
+      </w:r>
+    </w:p>
+    <w:p>
+      <w:pPr>
+        <w:spacing w:line="480" w:lineRule="auto"/>
+        <w:ind w:left="720"/>
+        <w:rPr>
+          <w:rFonts w:ascii="Times New Roman" w:cs="Times New Roman" w:eastAsia="Times New Roman" w:hAnsi="Times New Roman"/>
+          <w:sz w:val="24"/>
+          <w:szCs w:val="24"/>
+        </w:rPr>
+      </w:pPr>
+      <w:r>
+        <w:rPr>
+          <w:rFonts w:ascii="Times New Roman" w:cs="Times New Roman" w:eastAsia="Times New Roman" w:hAnsi="Times New Roman"/>
+          <w:sz w:val="24"/>
+          <w:szCs w:val="24"/>
+          <w:rtl w:val="0"/>
+        </w:rPr>
+        <w:t xml:space="preserve">Ilany, A., &amp; Akçay, E. (2016). Social inheritance can explain the structure of animal social networks. </w:t>
+      </w:r>
+      <w:r>
+        <w:rPr>
+          <w:rFonts w:ascii="Times New Roman" w:cs="Times New Roman" w:eastAsia="Times New Roman" w:hAnsi="Times New Roman"/>
+          <w:i w:val="1"/>
+          <w:sz w:val="24"/>
+          <w:szCs w:val="24"/>
+          <w:rtl w:val="0"/>
+        </w:rPr>
+        <w:t xml:space="preserve">Nature Communications</w:t>
+      </w:r>
+      <w:r>
+        <w:rPr>
+          <w:rFonts w:ascii="Times New Roman" w:cs="Times New Roman" w:eastAsia="Times New Roman" w:hAnsi="Times New Roman"/>
+          <w:sz w:val="24"/>
+          <w:szCs w:val="24"/>
+          <w:rtl w:val="0"/>
+        </w:rPr>
+        <w:t xml:space="preserve">, </w:t>
+      </w:r>
+      <w:r>
+        <w:rPr>
+          <w:rFonts w:ascii="Times New Roman" w:cs="Times New Roman" w:eastAsia="Times New Roman" w:hAnsi="Times New Roman"/>
+          <w:i w:val="1"/>
+          <w:sz w:val="24"/>
+          <w:szCs w:val="24"/>
+          <w:rtl w:val="0"/>
+        </w:rPr>
+        <w:t xml:space="preserve">7</w:t>
+      </w:r>
+      <w:r>
+        <w:rPr>
+          <w:rFonts w:ascii="Times New Roman" w:cs="Times New Roman" w:eastAsia="Times New Roman" w:hAnsi="Times New Roman"/>
+          <w:sz w:val="24"/>
+          <w:szCs w:val="24"/>
+          <w:rtl w:val="0"/>
+        </w:rPr>
+        <w:t xml:space="preserve">(1). https://doi.org/10.1038/ncomms12084</w:t>
+      </w:r>
+    </w:p>
+    <w:p>
+      <w:pPr>
+        <w:spacing w:line="480" w:lineRule="auto"/>
+        <w:ind w:left="720"/>
+        <w:rPr>
+          <w:rFonts w:ascii="Times New Roman" w:cs="Times New Roman" w:eastAsia="Times New Roman" w:hAnsi="Times New Roman"/>
+          <w:sz w:val="24"/>
+          <w:szCs w:val="24"/>
+        </w:rPr>
+      </w:pPr>
+      <w:r>
+        <w:rPr>
+          <w:rFonts w:ascii="Times New Roman" w:cs="Times New Roman" w:eastAsia="Times New Roman" w:hAnsi="Times New Roman"/>
+          <w:sz w:val="24"/>
+          <w:szCs w:val="24"/>
+          <w:rtl w:val="0"/>
+        </w:rPr>
+        <w:t xml:space="preserve">Pinter-Wollman, N., Hobson, E. A., Smith, J. E., Edelman, A. J., Shizuka, D., de Silva, S., Waters, J. S., Prager, S. D., Sasaki, T., Wittemyer, G., Fewell, J., &amp; McDonald, D. B. (2013). The dynamics of animal social networks: analytical, conceptual, and theoretical advances. </w:t>
+      </w:r>
+      <w:r>
+        <w:rPr>
+          <w:rFonts w:ascii="Times New Roman" w:cs="Times New Roman" w:eastAsia="Times New Roman" w:hAnsi="Times New Roman"/>
+          <w:i w:val="1"/>
+          <w:sz w:val="24"/>
+          <w:szCs w:val="24"/>
+          <w:rtl w:val="0"/>
+        </w:rPr>
+        <w:t xml:space="preserve">Behavioral Ecology</w:t>
+      </w:r>
+      <w:r>
+        <w:rPr>
+          <w:rFonts w:ascii="Times New Roman" w:cs="Times New Roman" w:eastAsia="Times New Roman" w:hAnsi="Times New Roman"/>
+          <w:sz w:val="24"/>
+          <w:szCs w:val="24"/>
+          <w:rtl w:val="0"/>
+        </w:rPr>
+        <w:t xml:space="preserve">, </w:t>
+      </w:r>
+      <w:r>
+        <w:rPr>
+          <w:rFonts w:ascii="Times New Roman" w:cs="Times New Roman" w:eastAsia="Times New Roman" w:hAnsi="Times New Roman"/>
+          <w:i w:val="1"/>
+          <w:sz w:val="24"/>
+          <w:szCs w:val="24"/>
+          <w:rtl w:val="0"/>
+        </w:rPr>
+        <w:t xml:space="preserve">25</w:t>
+      </w:r>
+      <w:r>
+        <w:rPr>
+          <w:rFonts w:ascii="Times New Roman" w:cs="Times New Roman" w:eastAsia="Times New Roman" w:hAnsi="Times New Roman"/>
+          <w:sz w:val="24"/>
+          <w:szCs w:val="24"/>
+          <w:rtl w:val="0"/>
+        </w:rPr>
+        <w:t xml:space="preserve">(2), 242–255. https://doi.org/10.1093/beheco/art047</w:t>
+      </w:r>
+    </w:p>
+    <w:p>
+      <w:pPr>
+        <w:spacing w:line="480" w:lineRule="auto"/>
+        <w:ind w:left="720"/>
+        <w:rPr>
+          <w:rFonts w:ascii="Times New Roman" w:cs="Times New Roman" w:eastAsia="Times New Roman" w:hAnsi="Times New Roman"/>
+          <w:sz w:val="24"/>
+          <w:szCs w:val="24"/>
+        </w:rPr>
+      </w:pPr>
+      <w:r>
+        <w:rPr>
+          <w:rFonts w:ascii="Times New Roman" w:cs="Times New Roman" w:eastAsia="Times New Roman" w:hAnsi="Times New Roman"/>
+          <w:sz w:val="24"/>
+          <w:szCs w:val="24"/>
+          <w:rtl w:val="0"/>
+        </w:rPr>
+        <w:t xml:space="preserve">Salathé, M. (2016). </w:t>
+      </w:r>
+      <w:r>
+        <w:rPr>
+          <w:rFonts w:ascii="Times New Roman" w:cs="Times New Roman" w:eastAsia="Times New Roman" w:hAnsi="Times New Roman"/>
+          <w:i w:val="1"/>
+          <w:sz w:val="24"/>
+          <w:szCs w:val="24"/>
+          <w:rtl w:val="0"/>
+        </w:rPr>
+        <w:t xml:space="preserve">Nature in Code</w:t>
+      </w:r>
+      <w:r>
+        <w:rPr>
+          <w:rFonts w:ascii="Times New Roman" w:cs="Times New Roman" w:eastAsia="Times New Roman" w:hAnsi="Times New Roman"/>
+          <w:sz w:val="24"/>
+          <w:szCs w:val="24"/>
+          <w:rtl w:val="0"/>
+        </w:rPr>
+        <w:t xml:space="preserve">. Leanpub. Retrieved from https://leanpub.com/natureincode</w:t>
+      </w:r>
+    </w:p>
+    <w:p>
+      <w:pPr>
+        <w:spacing w:line="480" w:lineRule="auto"/>
+        <w:ind w:left="720"/>
+        <w:rPr>
+          <w:rFonts w:ascii="Times New Roman" w:cs="Times New Roman" w:eastAsia="Times New Roman" w:hAnsi="Times New Roman"/>
+          <w:sz w:val="24"/>
+          <w:szCs w:val="24"/>
+        </w:rPr>
+      </w:pPr>
+      <w:r>
+        <w:rPr>
+          <w:rFonts w:ascii="Times New Roman" w:cs="Times New Roman" w:eastAsia="Times New Roman" w:hAnsi="Times New Roman"/>
+          <w:sz w:val="24"/>
+          <w:szCs w:val="24"/>
+          <w:rtl w:val="0"/>
+        </w:rPr>
+        <w:t xml:space="preserve">Zukewich, J., Kurella, V., Doebeli, M., &amp; Hauert, C. (2013). Consolidating Birth-Death and Death-Birth Processes in Structured Populations. </w:t>
+      </w:r>
+      <w:r>
+        <w:rPr>
+          <w:rFonts w:ascii="Times New Roman" w:cs="Times New Roman" w:eastAsia="Times New Roman" w:hAnsi="Times New Roman"/>
+          <w:i w:val="1"/>
+          <w:sz w:val="24"/>
+          <w:szCs w:val="24"/>
+          <w:rtl w:val="0"/>
+        </w:rPr>
+        <w:t xml:space="preserve">PLoS ONE</w:t>
+      </w:r>
+      <w:r>
+        <w:rPr>
+          <w:rFonts w:ascii="Times New Roman" w:cs="Times New Roman" w:eastAsia="Times New Roman" w:hAnsi="Times New Roman"/>
+          <w:sz w:val="24"/>
+          <w:szCs w:val="24"/>
+          <w:rtl w:val="0"/>
+        </w:rPr>
+        <w:t xml:space="preserve">, </w:t>
+      </w:r>
+      <w:r>
+        <w:rPr>
+          <w:rFonts w:ascii="Times New Roman" w:cs="Times New Roman" w:eastAsia="Times New Roman" w:hAnsi="Times New Roman"/>
+          <w:i w:val="1"/>
+          <w:sz w:val="24"/>
+          <w:szCs w:val="24"/>
+          <w:rtl w:val="0"/>
+        </w:rPr>
+        <w:t xml:space="preserve">8</w:t>
+      </w:r>
+      <w:r>
+        <w:rPr>
+          <w:rFonts w:ascii="Times New Roman" w:cs="Times New Roman" w:eastAsia="Times New Roman" w:hAnsi="Times New Roman"/>
+          <w:sz w:val="24"/>
+          <w:szCs w:val="24"/>
+          <w:rtl w:val="0"/>
+        </w:rPr>
+        <w:t xml:space="preserve">(1), e54639. https://doi.org/10.1371/journal.pone.0054639</w:t>
       </w:r>
     </w:p>
     <w:p>
@@ -2650,12 +3305,12 @@
           <wp:inline distB="114300" distT="114300" distL="114300" distR="114300">
             <wp:extent cx="5910263" cy="2260651"/>
             <wp:effectExtent b="0" l="0" r="0" t="0"/>
-            <wp:docPr id="6" name="image5.png"/>
+            <wp:docPr id="6" name="image7.png"/>
             <a:graphic>
               <a:graphicData uri="http://schemas.openxmlformats.org/drawingml/2006/picture">
                 <pic:pic>
                   <pic:nvPicPr>
-                    <pic:cNvPr id="0" name="image5.png"/>
+                    <pic:cNvPr id="0" name="image7.png"/>
                     <pic:cNvPicPr preferRelativeResize="0"/>
                   </pic:nvPicPr>
                   <pic:blipFill>
@@ -2786,12 +3441,12 @@
           <wp:inline distB="114300" distT="114300" distL="114300" distR="114300">
             <wp:extent cx="5907024" cy="2270512"/>
             <wp:effectExtent b="0" l="0" r="0" t="0"/>
-            <wp:docPr id="5" name="image2.png"/>
+            <wp:docPr id="5" name="image6.png"/>
             <a:graphic>
               <a:graphicData uri="http://schemas.openxmlformats.org/drawingml/2006/picture">
                 <pic:pic>
                   <pic:nvPicPr>
-                    <pic:cNvPr id="0" name="image2.png"/>
+                    <pic:cNvPr id="0" name="image6.png"/>
                     <pic:cNvPicPr preferRelativeResize="0"/>
                   </pic:nvPicPr>
                   <pic:blipFill>
@@ -2935,12 +3590,12 @@
           <wp:inline distB="114300" distT="114300" distL="114300" distR="114300">
             <wp:extent cx="5907024" cy="2277062"/>
             <wp:effectExtent b="0" l="0" r="0" t="0"/>
-            <wp:docPr id="4" name="image7.png"/>
+            <wp:docPr id="4" name="image3.png"/>
             <a:graphic>
               <a:graphicData uri="http://schemas.openxmlformats.org/drawingml/2006/picture">
                 <pic:pic>
                   <pic:nvPicPr>
-                    <pic:cNvPr id="0" name="image7.png"/>
+                    <pic:cNvPr id="0" name="image3.png"/>
                     <pic:cNvPicPr preferRelativeResize="0"/>
                   </pic:nvPicPr>
                   <pic:blipFill>
@@ -3105,12 +3760,12 @@
           <wp:inline distB="114300" distT="114300" distL="114300" distR="114300">
             <wp:extent cx="5907024" cy="2259671"/>
             <wp:effectExtent b="0" l="0" r="0" t="0"/>
-            <wp:docPr id="7" name="image6.png"/>
+            <wp:docPr id="7" name="image1.png"/>
             <a:graphic>
               <a:graphicData uri="http://schemas.openxmlformats.org/drawingml/2006/picture">
                 <pic:pic>
                   <pic:nvPicPr>
-                    <pic:cNvPr id="0" name="image6.png"/>
+                    <pic:cNvPr id="0" name="image1.png"/>
                     <pic:cNvPicPr preferRelativeResize="0"/>
                   </pic:nvPicPr>
                   <pic:blipFill>
@@ -3403,12 +4058,12 @@
           <wp:inline distB="114300" distT="114300" distL="114300" distR="114300">
             <wp:extent cx="5907024" cy="2244669"/>
             <wp:effectExtent b="0" l="0" r="0" t="0"/>
-            <wp:docPr id="1" name="image3.png"/>
+            <wp:docPr id="1" name="image5.png"/>
             <a:graphic>
               <a:graphicData uri="http://schemas.openxmlformats.org/drawingml/2006/picture">
                 <pic:pic>
                   <pic:nvPicPr>
-                    <pic:cNvPr id="0" name="image3.png"/>
+                    <pic:cNvPr id="0" name="image5.png"/>
                     <pic:cNvPicPr preferRelativeResize="0"/>
                   </pic:nvPicPr>
                   <pic:blipFill>
@@ -3567,12 +4222,12 @@
           <wp:inline distB="114300" distT="114300" distL="114300" distR="114300">
             <wp:extent cx="5907024" cy="2259671"/>
             <wp:effectExtent b="0" l="0" r="0" t="0"/>
-            <wp:docPr id="3" name="image1.png"/>
+            <wp:docPr id="3" name="image2.png"/>
             <a:graphic>
               <a:graphicData uri="http://schemas.openxmlformats.org/drawingml/2006/picture">
                 <pic:pic>
                   <pic:nvPicPr>
-                    <pic:cNvPr id="0" name="image1.png"/>
+                    <pic:cNvPr id="0" name="image2.png"/>
                     <pic:cNvPicPr preferRelativeResize="0"/>
                   </pic:nvPicPr>
                   <pic:blipFill>
@@ -3799,7 +4454,7 @@
       <w:tab/>
       <w:tab/>
       <w:tab/>
-      <w:t xml:space="preserve">          </w:t>
+      <w:t xml:space="preserve">       </w:t>
     </w:r>
     <w:r>
       <w:rPr>
@@ -3814,8 +4469,12 @@
     </w:r>
     <w:r>
       <w:rPr>
+        <w:rFonts w:ascii="Times New Roman" w:cs="Times New Roman" w:eastAsia="Times New Roman" w:hAnsi="Times New Roman"/>
+        <w:sz w:val="24"/>
+        <w:szCs w:val="24"/>
         <w:rtl w:val="0"/>
       </w:rPr>
+      <w:t xml:space="preserve">   </w:t>
     </w:r>
   </w:p>
   <w:p>

</xml_diff>